<commit_message>
creacion de tipos propios
</commit_message>
<xml_diff>
--- a/Golang desde Cero - GO.docx
+++ b/Golang desde Cero - GO.docx
@@ -624,6 +624,7 @@
       </w:pPr>
       <w:r>
         <w:rPr>
+          <w:noProof/>
           <w:sz w:val="24"/>
           <w:szCs w:val="24"/>
         </w:rPr>
@@ -691,6 +692,433 @@
           <w:szCs w:val="24"/>
         </w:rPr>
         <w:t xml:space="preserve"> la coma (,) me agrega un espacio entre los objetos concatenados.</w:t>
+      </w:r>
+    </w:p>
+    <w:p>
+      <w:pPr>
+        <w:rPr>
+          <w:b/>
+          <w:bCs/>
+          <w:sz w:val="24"/>
+          <w:szCs w:val="24"/>
+        </w:rPr>
+      </w:pPr>
+      <w:r>
+        <w:rPr>
+          <w:b/>
+          <w:bCs/>
+          <w:sz w:val="24"/>
+          <w:szCs w:val="24"/>
+        </w:rPr>
+        <w:lastRenderedPageBreak/>
+        <w:t>Creación de tipos propios dentro de GO</w:t>
+      </w:r>
+    </w:p>
+    <w:p>
+      <w:pPr>
+        <w:rPr>
+          <w:sz w:val="24"/>
+          <w:szCs w:val="24"/>
+        </w:rPr>
+      </w:pPr>
+      <w:r>
+        <w:rPr>
+          <w:sz w:val="24"/>
+          <w:szCs w:val="24"/>
+        </w:rPr>
+        <w:drawing>
+          <wp:inline distT="0" distB="0" distL="0" distR="0" wp14:anchorId="37B68CA1" wp14:editId="713DCA7C">
+            <wp:extent cx="1686160" cy="971686"/>
+            <wp:effectExtent l="0" t="0" r="0" b="0"/>
+            <wp:docPr id="4" name="Imagen 4" descr="Texto&#10;&#10;Descripción generada automáticamente"/>
+            <wp:cNvGraphicFramePr>
+              <a:graphicFrameLocks xmlns:a="http://schemas.openxmlformats.org/drawingml/2006/main" noChangeAspect="1"/>
+            </wp:cNvGraphicFramePr>
+            <a:graphic xmlns:a="http://schemas.openxmlformats.org/drawingml/2006/main">
+              <a:graphicData uri="http://schemas.openxmlformats.org/drawingml/2006/picture">
+                <pic:pic xmlns:pic="http://schemas.openxmlformats.org/drawingml/2006/picture">
+                  <pic:nvPicPr>
+                    <pic:cNvPr id="4" name="Imagen 4" descr="Texto&#10;&#10;Descripción generada automáticamente"/>
+                    <pic:cNvPicPr/>
+                  </pic:nvPicPr>
+                  <pic:blipFill>
+                    <a:blip r:embed="rId8"/>
+                    <a:stretch>
+                      <a:fillRect/>
+                    </a:stretch>
+                  </pic:blipFill>
+                  <pic:spPr>
+                    <a:xfrm>
+                      <a:off x="0" y="0"/>
+                      <a:ext cx="1686160" cy="971686"/>
+                    </a:xfrm>
+                    <a:prstGeom prst="rect">
+                      <a:avLst/>
+                    </a:prstGeom>
+                  </pic:spPr>
+                </pic:pic>
+              </a:graphicData>
+            </a:graphic>
+          </wp:inline>
+        </w:drawing>
+      </w:r>
+      <w:r>
+        <w:rPr>
+          <w:sz w:val="24"/>
+          <w:szCs w:val="24"/>
+        </w:rPr>
+        <w:t>similar a la definición de una clase en otros lenguajes</w:t>
+      </w:r>
+    </w:p>
+    <w:p>
+      <w:pPr>
+        <w:rPr>
+          <w:sz w:val="24"/>
+          <w:szCs w:val="24"/>
+        </w:rPr>
+      </w:pPr>
+      <w:r>
+        <w:rPr>
+          <w:sz w:val="24"/>
+          <w:szCs w:val="24"/>
+        </w:rPr>
+        <w:drawing>
+          <wp:inline distT="0" distB="0" distL="0" distR="0" wp14:anchorId="3C1CA8EF" wp14:editId="32899CA3">
+            <wp:extent cx="1857634" cy="1514686"/>
+            <wp:effectExtent l="0" t="0" r="9525" b="9525"/>
+            <wp:docPr id="5" name="Imagen 5" descr="Texto&#10;&#10;Descripción generada automáticamente"/>
+            <wp:cNvGraphicFramePr>
+              <a:graphicFrameLocks xmlns:a="http://schemas.openxmlformats.org/drawingml/2006/main" noChangeAspect="1"/>
+            </wp:cNvGraphicFramePr>
+            <a:graphic xmlns:a="http://schemas.openxmlformats.org/drawingml/2006/main">
+              <a:graphicData uri="http://schemas.openxmlformats.org/drawingml/2006/picture">
+                <pic:pic xmlns:pic="http://schemas.openxmlformats.org/drawingml/2006/picture">
+                  <pic:nvPicPr>
+                    <pic:cNvPr id="5" name="Imagen 5" descr="Texto&#10;&#10;Descripción generada automáticamente"/>
+                    <pic:cNvPicPr/>
+                  </pic:nvPicPr>
+                  <pic:blipFill>
+                    <a:blip r:embed="rId9"/>
+                    <a:stretch>
+                      <a:fillRect/>
+                    </a:stretch>
+                  </pic:blipFill>
+                  <pic:spPr>
+                    <a:xfrm>
+                      <a:off x="0" y="0"/>
+                      <a:ext cx="1857634" cy="1514686"/>
+                    </a:xfrm>
+                    <a:prstGeom prst="rect">
+                      <a:avLst/>
+                    </a:prstGeom>
+                  </pic:spPr>
+                </pic:pic>
+              </a:graphicData>
+            </a:graphic>
+          </wp:inline>
+        </w:drawing>
+      </w:r>
+      <w:r>
+        <w:rPr>
+          <w:sz w:val="24"/>
+          <w:szCs w:val="24"/>
+        </w:rPr>
+        <w:t xml:space="preserve">proceso similar </w:t>
+      </w:r>
+      <w:r>
+        <w:rPr>
+          <w:sz w:val="24"/>
+          <w:szCs w:val="24"/>
+        </w:rPr>
+        <w:t>a la instanciación</w:t>
+      </w:r>
+      <w:r>
+        <w:rPr>
+          <w:sz w:val="24"/>
+          <w:szCs w:val="24"/>
+        </w:rPr>
+        <w:t xml:space="preserve"> de una clase (generación de un objeto de tipo persona)</w:t>
+      </w:r>
+    </w:p>
+    <w:p>
+      <w:pPr>
+        <w:rPr>
+          <w:sz w:val="24"/>
+          <w:szCs w:val="24"/>
+        </w:rPr>
+      </w:pPr>
+      <w:r>
+        <w:rPr>
+          <w:sz w:val="24"/>
+          <w:szCs w:val="24"/>
+        </w:rPr>
+        <w:t xml:space="preserve">Podemos incluir </w:t>
+      </w:r>
+      <w:proofErr w:type="spellStart"/>
+      <w:r>
+        <w:rPr>
+          <w:sz w:val="24"/>
+          <w:szCs w:val="24"/>
+        </w:rPr>
+        <w:t>mas</w:t>
+      </w:r>
+      <w:proofErr w:type="spellEnd"/>
+      <w:r>
+        <w:rPr>
+          <w:sz w:val="24"/>
+          <w:szCs w:val="24"/>
+        </w:rPr>
+        <w:t xml:space="preserve"> tipos propios dentro del creado</w:t>
+      </w:r>
+    </w:p>
+    <w:p>
+      <w:pPr>
+        <w:rPr>
+          <w:sz w:val="24"/>
+          <w:szCs w:val="24"/>
+        </w:rPr>
+      </w:pPr>
+      <w:r>
+        <w:rPr>
+          <w:sz w:val="24"/>
+          <w:szCs w:val="24"/>
+        </w:rPr>
+        <w:t xml:space="preserve">Dentro de un </w:t>
+      </w:r>
+      <w:proofErr w:type="spellStart"/>
+      <w:r>
+        <w:rPr>
+          <w:sz w:val="24"/>
+          <w:szCs w:val="24"/>
+        </w:rPr>
+        <w:t>Printf</w:t>
+      </w:r>
+      <w:proofErr w:type="spellEnd"/>
+      <w:r>
+        <w:rPr>
+          <w:sz w:val="24"/>
+          <w:szCs w:val="24"/>
+        </w:rPr>
+        <w:t xml:space="preserve"> podemos incluir variables</w:t>
+      </w:r>
+      <w:r>
+        <w:rPr>
+          <w:sz w:val="24"/>
+          <w:szCs w:val="24"/>
+        </w:rPr>
+        <w:t xml:space="preserve"> en las comillas de la siguiente forma:</w:t>
+      </w:r>
+    </w:p>
+    <w:p>
+      <w:pPr>
+        <w:rPr>
+          <w:sz w:val="24"/>
+          <w:szCs w:val="24"/>
+        </w:rPr>
+      </w:pPr>
+      <w:r>
+        <w:rPr>
+          <w:sz w:val="24"/>
+          <w:szCs w:val="24"/>
+        </w:rPr>
+        <w:t xml:space="preserve">%s </w:t>
+      </w:r>
+      <w:r>
+        <w:rPr>
+          <w:sz w:val="24"/>
+          <w:szCs w:val="24"/>
+        </w:rPr>
+        <w:sym w:font="Wingdings" w:char="F0E0"/>
+      </w:r>
+      <w:r>
+        <w:rPr>
+          <w:sz w:val="24"/>
+          <w:szCs w:val="24"/>
+        </w:rPr>
+        <w:t xml:space="preserve"> </w:t>
+      </w:r>
+      <w:proofErr w:type="spellStart"/>
+      <w:proofErr w:type="gramStart"/>
+      <w:r>
+        <w:rPr>
+          <w:sz w:val="24"/>
+          <w:szCs w:val="24"/>
+        </w:rPr>
+        <w:t>strings</w:t>
+      </w:r>
+      <w:proofErr w:type="spellEnd"/>
+      <w:r>
+        <w:rPr>
+          <w:sz w:val="24"/>
+          <w:szCs w:val="24"/>
+        </w:rPr>
+        <w:t xml:space="preserve">  </w:t>
+      </w:r>
+      <w:r>
+        <w:rPr>
+          <w:sz w:val="24"/>
+          <w:szCs w:val="24"/>
+        </w:rPr>
+        <w:t>%</w:t>
+      </w:r>
+      <w:proofErr w:type="gramEnd"/>
+      <w:r>
+        <w:rPr>
+          <w:sz w:val="24"/>
+          <w:szCs w:val="24"/>
+        </w:rPr>
+        <w:t xml:space="preserve">d </w:t>
+      </w:r>
+      <w:r>
+        <w:rPr>
+          <w:sz w:val="24"/>
+          <w:szCs w:val="24"/>
+        </w:rPr>
+        <w:sym w:font="Wingdings" w:char="F0E0"/>
+      </w:r>
+      <w:r>
+        <w:rPr>
+          <w:sz w:val="24"/>
+          <w:szCs w:val="24"/>
+        </w:rPr>
+        <w:t xml:space="preserve"> </w:t>
+      </w:r>
+      <w:proofErr w:type="spellStart"/>
+      <w:r>
+        <w:rPr>
+          <w:sz w:val="24"/>
+          <w:szCs w:val="24"/>
+        </w:rPr>
+        <w:t>int</w:t>
+      </w:r>
+      <w:proofErr w:type="spellEnd"/>
+    </w:p>
+    <w:p>
+      <w:pPr>
+        <w:rPr>
+          <w:sz w:val="24"/>
+          <w:szCs w:val="24"/>
+        </w:rPr>
+      </w:pPr>
+      <w:r>
+        <w:rPr>
+          <w:sz w:val="24"/>
+          <w:szCs w:val="24"/>
+        </w:rPr>
+        <w:t>Definición de un método para la clase Persona</w:t>
+      </w:r>
+    </w:p>
+    <w:p>
+      <w:pPr>
+        <w:rPr>
+          <w:sz w:val="24"/>
+          <w:szCs w:val="24"/>
+        </w:rPr>
+      </w:pPr>
+      <w:r>
+        <w:rPr>
+          <w:sz w:val="24"/>
+          <w:szCs w:val="24"/>
+        </w:rPr>
+        <w:drawing>
+          <wp:inline distT="0" distB="0" distL="0" distR="0" wp14:anchorId="7C48031C" wp14:editId="48FCEA63">
+            <wp:extent cx="5400040" cy="468630"/>
+            <wp:effectExtent l="0" t="0" r="0" b="7620"/>
+            <wp:docPr id="6" name="Imagen 6"/>
+            <wp:cNvGraphicFramePr>
+              <a:graphicFrameLocks xmlns:a="http://schemas.openxmlformats.org/drawingml/2006/main" noChangeAspect="1"/>
+            </wp:cNvGraphicFramePr>
+            <a:graphic xmlns:a="http://schemas.openxmlformats.org/drawingml/2006/main">
+              <a:graphicData uri="http://schemas.openxmlformats.org/drawingml/2006/picture">
+                <pic:pic xmlns:pic="http://schemas.openxmlformats.org/drawingml/2006/picture">
+                  <pic:nvPicPr>
+                    <pic:cNvPr id="1" name=""/>
+                    <pic:cNvPicPr/>
+                  </pic:nvPicPr>
+                  <pic:blipFill>
+                    <a:blip r:embed="rId10"/>
+                    <a:stretch>
+                      <a:fillRect/>
+                    </a:stretch>
+                  </pic:blipFill>
+                  <pic:spPr>
+                    <a:xfrm>
+                      <a:off x="0" y="0"/>
+                      <a:ext cx="5400040" cy="468630"/>
+                    </a:xfrm>
+                    <a:prstGeom prst="rect">
+                      <a:avLst/>
+                    </a:prstGeom>
+                  </pic:spPr>
+                </pic:pic>
+              </a:graphicData>
+            </a:graphic>
+          </wp:inline>
+        </w:drawing>
+      </w:r>
+    </w:p>
+    <w:p>
+      <w:pPr>
+        <w:rPr>
+          <w:sz w:val="24"/>
+          <w:szCs w:val="24"/>
+        </w:rPr>
+      </w:pPr>
+      <w:r>
+        <w:rPr>
+          <w:sz w:val="24"/>
+          <w:szCs w:val="24"/>
+        </w:rPr>
+        <w:t>Código completo</w:t>
+      </w:r>
+    </w:p>
+    <w:p>
+      <w:pPr>
+        <w:rPr>
+          <w:sz w:val="24"/>
+          <w:szCs w:val="24"/>
+        </w:rPr>
+      </w:pPr>
+      <w:r>
+        <w:rPr>
+          <w:sz w:val="24"/>
+          <w:szCs w:val="24"/>
+        </w:rPr>
+        <w:drawing>
+          <wp:inline distT="0" distB="0" distL="0" distR="0" wp14:anchorId="78D62225" wp14:editId="0D38947C">
+            <wp:extent cx="4831465" cy="3456000"/>
+            <wp:effectExtent l="0" t="0" r="7620" b="0"/>
+            <wp:docPr id="7" name="Imagen 7" descr="Texto&#10;&#10;Descripción generada automáticamente"/>
+            <wp:cNvGraphicFramePr>
+              <a:graphicFrameLocks xmlns:a="http://schemas.openxmlformats.org/drawingml/2006/main" noChangeAspect="1"/>
+            </wp:cNvGraphicFramePr>
+            <a:graphic xmlns:a="http://schemas.openxmlformats.org/drawingml/2006/main">
+              <a:graphicData uri="http://schemas.openxmlformats.org/drawingml/2006/picture">
+                <pic:pic xmlns:pic="http://schemas.openxmlformats.org/drawingml/2006/picture">
+                  <pic:nvPicPr>
+                    <pic:cNvPr id="7" name="Imagen 7" descr="Texto&#10;&#10;Descripción generada automáticamente"/>
+                    <pic:cNvPicPr/>
+                  </pic:nvPicPr>
+                  <pic:blipFill>
+                    <a:blip r:embed="rId11"/>
+                    <a:stretch>
+                      <a:fillRect/>
+                    </a:stretch>
+                  </pic:blipFill>
+                  <pic:spPr>
+                    <a:xfrm>
+                      <a:off x="0" y="0"/>
+                      <a:ext cx="4831465" cy="3456000"/>
+                    </a:xfrm>
+                    <a:prstGeom prst="rect">
+                      <a:avLst/>
+                    </a:prstGeom>
+                  </pic:spPr>
+                </pic:pic>
+              </a:graphicData>
+            </a:graphic>
+          </wp:inline>
+        </w:drawing>
       </w:r>
     </w:p>
     <w:p>

</xml_diff>

<commit_message>
canales y buffers listo
</commit_message>
<xml_diff>
--- a/Golang desde Cero - GO.docx
+++ b/Golang desde Cero - GO.docx
@@ -5405,6 +5405,7 @@
         <w:rPr>
           <w:b/>
           <w:bCs/>
+          <w:noProof/>
           <w:sz w:val="24"/>
           <w:szCs w:val="24"/>
         </w:rPr>
@@ -5474,6 +5475,7 @@
       </w:pPr>
       <w:r>
         <w:rPr>
+          <w:noProof/>
           <w:sz w:val="24"/>
           <w:szCs w:val="24"/>
         </w:rPr>
@@ -5530,6 +5532,7 @@
       </w:pPr>
       <w:r>
         <w:rPr>
+          <w:noProof/>
           <w:sz w:val="24"/>
           <w:szCs w:val="24"/>
         </w:rPr>
@@ -5629,6 +5632,7 @@
       </w:pPr>
       <w:r>
         <w:rPr>
+          <w:noProof/>
           <w:sz w:val="24"/>
           <w:szCs w:val="24"/>
         </w:rPr>
@@ -5693,6 +5697,26 @@
           <w:sz w:val="24"/>
           <w:szCs w:val="24"/>
         </w:rPr>
+        <w:br w:type="page"/>
+      </w:r>
+    </w:p>
+    <w:p>
+      <w:pPr>
+        <w:rPr>
+          <w:b/>
+          <w:bCs/>
+          <w:sz w:val="24"/>
+          <w:szCs w:val="24"/>
+        </w:rPr>
+      </w:pPr>
+      <w:r>
+        <w:rPr>
+          <w:b/>
+          <w:bCs/>
+          <w:sz w:val="24"/>
+          <w:szCs w:val="24"/>
+        </w:rPr>
+        <w:lastRenderedPageBreak/>
         <w:t>Concurrencia</w:t>
       </w:r>
     </w:p>
@@ -5736,6 +5760,700 @@
           <w:szCs w:val="24"/>
         </w:rPr>
         <w:t>Funciones y bloqueos</w:t>
+      </w:r>
+    </w:p>
+    <w:p>
+      <w:pPr>
+        <w:rPr>
+          <w:sz w:val="24"/>
+          <w:szCs w:val="24"/>
+        </w:rPr>
+      </w:pPr>
+      <w:r>
+        <w:rPr>
+          <w:noProof/>
+          <w:sz w:val="24"/>
+          <w:szCs w:val="24"/>
+        </w:rPr>
+        <w:drawing>
+          <wp:inline distT="0" distB="0" distL="0" distR="0" wp14:anchorId="0D5E4BA8" wp14:editId="75892054">
+            <wp:extent cx="4163006" cy="2838846"/>
+            <wp:effectExtent l="0" t="0" r="9525" b="0"/>
+            <wp:docPr id="51" name="Imagen 51"/>
+            <wp:cNvGraphicFramePr>
+              <a:graphicFrameLocks xmlns:a="http://schemas.openxmlformats.org/drawingml/2006/main" noChangeAspect="1"/>
+            </wp:cNvGraphicFramePr>
+            <a:graphic xmlns:a="http://schemas.openxmlformats.org/drawingml/2006/main">
+              <a:graphicData uri="http://schemas.openxmlformats.org/drawingml/2006/picture">
+                <pic:pic xmlns:pic="http://schemas.openxmlformats.org/drawingml/2006/picture">
+                  <pic:nvPicPr>
+                    <pic:cNvPr id="1" name=""/>
+                    <pic:cNvPicPr/>
+                  </pic:nvPicPr>
+                  <pic:blipFill>
+                    <a:blip r:embed="rId56"/>
+                    <a:stretch>
+                      <a:fillRect/>
+                    </a:stretch>
+                  </pic:blipFill>
+                  <pic:spPr>
+                    <a:xfrm>
+                      <a:off x="0" y="0"/>
+                      <a:ext cx="4163006" cy="2838846"/>
+                    </a:xfrm>
+                    <a:prstGeom prst="rect">
+                      <a:avLst/>
+                    </a:prstGeom>
+                  </pic:spPr>
+                </pic:pic>
+              </a:graphicData>
+            </a:graphic>
+          </wp:inline>
+        </w:drawing>
+      </w:r>
+    </w:p>
+    <w:p>
+      <w:pPr>
+        <w:rPr>
+          <w:sz w:val="24"/>
+          <w:szCs w:val="24"/>
+        </w:rPr>
+      </w:pPr>
+    </w:p>
+    <w:p>
+      <w:pPr>
+        <w:rPr>
+          <w:b/>
+          <w:bCs/>
+          <w:sz w:val="24"/>
+          <w:szCs w:val="24"/>
+        </w:rPr>
+      </w:pPr>
+      <w:proofErr w:type="spellStart"/>
+      <w:r>
+        <w:rPr>
+          <w:b/>
+          <w:bCs/>
+          <w:sz w:val="24"/>
+          <w:szCs w:val="24"/>
+        </w:rPr>
+        <w:t>Go</w:t>
+      </w:r>
+      <w:proofErr w:type="spellEnd"/>
+      <w:r>
+        <w:rPr>
+          <w:b/>
+          <w:bCs/>
+          <w:sz w:val="24"/>
+          <w:szCs w:val="24"/>
+        </w:rPr>
+        <w:t>-</w:t>
+      </w:r>
+      <w:r>
+        <w:rPr>
+          <w:b/>
+          <w:bCs/>
+          <w:sz w:val="24"/>
+          <w:szCs w:val="24"/>
+        </w:rPr>
+        <w:t>rutinas</w:t>
+      </w:r>
+    </w:p>
+    <w:p>
+      <w:pPr>
+        <w:rPr>
+          <w:sz w:val="24"/>
+          <w:szCs w:val="24"/>
+        </w:rPr>
+      </w:pPr>
+      <w:r>
+        <w:rPr>
+          <w:sz w:val="24"/>
+          <w:szCs w:val="24"/>
+        </w:rPr>
+        <w:t>Ejecutar de forma concurrente varios procesos</w:t>
+      </w:r>
+    </w:p>
+    <w:p>
+      <w:pPr>
+        <w:rPr>
+          <w:sz w:val="24"/>
+          <w:szCs w:val="24"/>
+        </w:rPr>
+      </w:pPr>
+      <w:r>
+        <w:rPr>
+          <w:noProof/>
+          <w:sz w:val="24"/>
+          <w:szCs w:val="24"/>
+        </w:rPr>
+        <w:drawing>
+          <wp:inline distT="0" distB="0" distL="0" distR="0" wp14:anchorId="4182F3A7" wp14:editId="57CA3777">
+            <wp:extent cx="3343742" cy="2067213"/>
+            <wp:effectExtent l="0" t="0" r="9525" b="0"/>
+            <wp:docPr id="53" name="Imagen 53" descr="Pantalla de computadora con letras&#10;&#10;Descripción generada automáticamente con confianza media"/>
+            <wp:cNvGraphicFramePr>
+              <a:graphicFrameLocks xmlns:a="http://schemas.openxmlformats.org/drawingml/2006/main" noChangeAspect="1"/>
+            </wp:cNvGraphicFramePr>
+            <a:graphic xmlns:a="http://schemas.openxmlformats.org/drawingml/2006/main">
+              <a:graphicData uri="http://schemas.openxmlformats.org/drawingml/2006/picture">
+                <pic:pic xmlns:pic="http://schemas.openxmlformats.org/drawingml/2006/picture">
+                  <pic:nvPicPr>
+                    <pic:cNvPr id="53" name="Imagen 53" descr="Pantalla de computadora con letras&#10;&#10;Descripción generada automáticamente con confianza media"/>
+                    <pic:cNvPicPr/>
+                  </pic:nvPicPr>
+                  <pic:blipFill>
+                    <a:blip r:embed="rId57"/>
+                    <a:stretch>
+                      <a:fillRect/>
+                    </a:stretch>
+                  </pic:blipFill>
+                  <pic:spPr>
+                    <a:xfrm>
+                      <a:off x="0" y="0"/>
+                      <a:ext cx="3343742" cy="2067213"/>
+                    </a:xfrm>
+                    <a:prstGeom prst="rect">
+                      <a:avLst/>
+                    </a:prstGeom>
+                  </pic:spPr>
+                </pic:pic>
+              </a:graphicData>
+            </a:graphic>
+          </wp:inline>
+        </w:drawing>
+      </w:r>
+    </w:p>
+    <w:p>
+      <w:pPr>
+        <w:rPr>
+          <w:sz w:val="24"/>
+          <w:szCs w:val="24"/>
+        </w:rPr>
+      </w:pPr>
+    </w:p>
+    <w:p>
+      <w:pPr>
+        <w:rPr>
+          <w:b/>
+          <w:bCs/>
+          <w:sz w:val="24"/>
+          <w:szCs w:val="24"/>
+        </w:rPr>
+      </w:pPr>
+      <w:r>
+        <w:rPr>
+          <w:b/>
+          <w:bCs/>
+          <w:sz w:val="24"/>
+          <w:szCs w:val="24"/>
+        </w:rPr>
+        <w:t>Canales</w:t>
+      </w:r>
+      <w:r>
+        <w:rPr>
+          <w:b/>
+          <w:bCs/>
+          <w:sz w:val="24"/>
+          <w:szCs w:val="24"/>
+        </w:rPr>
+        <w:t xml:space="preserve"> / Channels</w:t>
+      </w:r>
+    </w:p>
+    <w:p>
+      <w:pPr>
+        <w:rPr>
+          <w:sz w:val="24"/>
+          <w:szCs w:val="24"/>
+        </w:rPr>
+      </w:pPr>
+      <w:r>
+        <w:rPr>
+          <w:sz w:val="24"/>
+          <w:szCs w:val="24"/>
+        </w:rPr>
+        <w:t xml:space="preserve">Permiten </w:t>
+      </w:r>
+      <w:r>
+        <w:rPr>
+          <w:sz w:val="24"/>
+          <w:szCs w:val="24"/>
+        </w:rPr>
+        <w:t>a los datos moverse dentro y fuera de las rutinas y facilitar la comunicación entre ellas. En GO se comparte la memoria para esto</w:t>
+      </w:r>
+    </w:p>
+    <w:p>
+      <w:pPr>
+        <w:rPr>
+          <w:b/>
+          <w:bCs/>
+          <w:sz w:val="24"/>
+          <w:szCs w:val="24"/>
+        </w:rPr>
+      </w:pPr>
+      <w:r>
+        <w:rPr>
+          <w:b/>
+          <w:bCs/>
+          <w:noProof/>
+          <w:sz w:val="24"/>
+          <w:szCs w:val="24"/>
+        </w:rPr>
+        <w:lastRenderedPageBreak/>
+        <w:drawing>
+          <wp:inline distT="0" distB="0" distL="0" distR="0" wp14:anchorId="41060CAD" wp14:editId="20212DA1">
+            <wp:extent cx="3286584" cy="3362794"/>
+            <wp:effectExtent l="0" t="0" r="9525" b="0"/>
+            <wp:docPr id="54" name="Imagen 54"/>
+            <wp:cNvGraphicFramePr>
+              <a:graphicFrameLocks xmlns:a="http://schemas.openxmlformats.org/drawingml/2006/main" noChangeAspect="1"/>
+            </wp:cNvGraphicFramePr>
+            <a:graphic xmlns:a="http://schemas.openxmlformats.org/drawingml/2006/main">
+              <a:graphicData uri="http://schemas.openxmlformats.org/drawingml/2006/picture">
+                <pic:pic xmlns:pic="http://schemas.openxmlformats.org/drawingml/2006/picture">
+                  <pic:nvPicPr>
+                    <pic:cNvPr id="1" name=""/>
+                    <pic:cNvPicPr/>
+                  </pic:nvPicPr>
+                  <pic:blipFill>
+                    <a:blip r:embed="rId58"/>
+                    <a:stretch>
+                      <a:fillRect/>
+                    </a:stretch>
+                  </pic:blipFill>
+                  <pic:spPr>
+                    <a:xfrm>
+                      <a:off x="0" y="0"/>
+                      <a:ext cx="3286584" cy="3362794"/>
+                    </a:xfrm>
+                    <a:prstGeom prst="rect">
+                      <a:avLst/>
+                    </a:prstGeom>
+                  </pic:spPr>
+                </pic:pic>
+              </a:graphicData>
+            </a:graphic>
+          </wp:inline>
+        </w:drawing>
+      </w:r>
+    </w:p>
+    <w:p>
+      <w:pPr>
+        <w:rPr>
+          <w:b/>
+          <w:bCs/>
+          <w:sz w:val="24"/>
+          <w:szCs w:val="24"/>
+        </w:rPr>
+      </w:pPr>
+      <w:r>
+        <w:rPr>
+          <w:b/>
+          <w:bCs/>
+          <w:sz w:val="24"/>
+          <w:szCs w:val="24"/>
+        </w:rPr>
+        <w:t>Buffer</w:t>
+      </w:r>
+    </w:p>
+    <w:p>
+      <w:pPr>
+        <w:rPr>
+          <w:sz w:val="24"/>
+          <w:szCs w:val="24"/>
+        </w:rPr>
+      </w:pPr>
+      <w:r>
+        <w:rPr>
+          <w:sz w:val="24"/>
+          <w:szCs w:val="24"/>
+        </w:rPr>
+        <w:t xml:space="preserve">Mantiene el canal abierto hasta que el receptor </w:t>
+      </w:r>
+      <w:r>
+        <w:rPr>
+          <w:sz w:val="24"/>
+          <w:szCs w:val="24"/>
+        </w:rPr>
+        <w:t>está</w:t>
+      </w:r>
+      <w:r>
+        <w:rPr>
+          <w:sz w:val="24"/>
+          <w:szCs w:val="24"/>
+        </w:rPr>
+        <w:t xml:space="preserve"> disponible</w:t>
+      </w:r>
+    </w:p>
+    <w:p>
+      <w:pPr>
+        <w:rPr>
+          <w:sz w:val="24"/>
+          <w:szCs w:val="24"/>
+        </w:rPr>
+      </w:pPr>
+      <w:r>
+        <w:rPr>
+          <w:noProof/>
+          <w:sz w:val="24"/>
+          <w:szCs w:val="24"/>
+        </w:rPr>
+        <w:drawing>
+          <wp:inline distT="0" distB="0" distL="0" distR="0" wp14:anchorId="564A8770" wp14:editId="3800981B">
+            <wp:extent cx="5400040" cy="1976755"/>
+            <wp:effectExtent l="0" t="0" r="0" b="4445"/>
+            <wp:docPr id="55" name="Imagen 55"/>
+            <wp:cNvGraphicFramePr>
+              <a:graphicFrameLocks xmlns:a="http://schemas.openxmlformats.org/drawingml/2006/main" noChangeAspect="1"/>
+            </wp:cNvGraphicFramePr>
+            <a:graphic xmlns:a="http://schemas.openxmlformats.org/drawingml/2006/main">
+              <a:graphicData uri="http://schemas.openxmlformats.org/drawingml/2006/picture">
+                <pic:pic xmlns:pic="http://schemas.openxmlformats.org/drawingml/2006/picture">
+                  <pic:nvPicPr>
+                    <pic:cNvPr id="1" name=""/>
+                    <pic:cNvPicPr/>
+                  </pic:nvPicPr>
+                  <pic:blipFill>
+                    <a:blip r:embed="rId59"/>
+                    <a:stretch>
+                      <a:fillRect/>
+                    </a:stretch>
+                  </pic:blipFill>
+                  <pic:spPr>
+                    <a:xfrm>
+                      <a:off x="0" y="0"/>
+                      <a:ext cx="5400040" cy="1976755"/>
+                    </a:xfrm>
+                    <a:prstGeom prst="rect">
+                      <a:avLst/>
+                    </a:prstGeom>
+                  </pic:spPr>
+                </pic:pic>
+              </a:graphicData>
+            </a:graphic>
+          </wp:inline>
+        </w:drawing>
+      </w:r>
+    </w:p>
+    <w:p>
+      <w:pPr>
+        <w:rPr>
+          <w:b/>
+          <w:bCs/>
+          <w:sz w:val="24"/>
+          <w:szCs w:val="24"/>
+        </w:rPr>
+      </w:pPr>
+      <w:r>
+        <w:rPr>
+          <w:b/>
+          <w:bCs/>
+          <w:sz w:val="24"/>
+          <w:szCs w:val="24"/>
+        </w:rPr>
+        <w:t>Iterar un canal</w:t>
+      </w:r>
+    </w:p>
+    <w:p>
+      <w:pPr>
+        <w:rPr>
+          <w:sz w:val="24"/>
+          <w:szCs w:val="24"/>
+        </w:rPr>
+      </w:pPr>
+      <w:r>
+        <w:rPr>
+          <w:sz w:val="24"/>
+          <w:szCs w:val="24"/>
+        </w:rPr>
+        <w:t>Recorrer los valores que va tomando el canal. Para que no de un mensaje de warning debemos cerrar el canal.</w:t>
+      </w:r>
+    </w:p>
+    <w:p>
+      <w:pPr>
+        <w:rPr>
+          <w:sz w:val="24"/>
+          <w:szCs w:val="24"/>
+        </w:rPr>
+      </w:pPr>
+      <w:r>
+        <w:rPr>
+          <w:sz w:val="24"/>
+          <w:szCs w:val="24"/>
+        </w:rPr>
+        <w:drawing>
+          <wp:inline distT="0" distB="0" distL="0" distR="0" wp14:anchorId="1CC0BAE4" wp14:editId="5A310928">
+            <wp:extent cx="3267494" cy="1872000"/>
+            <wp:effectExtent l="0" t="0" r="9525" b="0"/>
+            <wp:docPr id="56" name="Imagen 56" descr="Texto&#10;&#10;Descripción generada automáticamente"/>
+            <wp:cNvGraphicFramePr>
+              <a:graphicFrameLocks xmlns:a="http://schemas.openxmlformats.org/drawingml/2006/main" noChangeAspect="1"/>
+            </wp:cNvGraphicFramePr>
+            <a:graphic xmlns:a="http://schemas.openxmlformats.org/drawingml/2006/main">
+              <a:graphicData uri="http://schemas.openxmlformats.org/drawingml/2006/picture">
+                <pic:pic xmlns:pic="http://schemas.openxmlformats.org/drawingml/2006/picture">
+                  <pic:nvPicPr>
+                    <pic:cNvPr id="56" name="Imagen 56" descr="Texto&#10;&#10;Descripción generada automáticamente"/>
+                    <pic:cNvPicPr/>
+                  </pic:nvPicPr>
+                  <pic:blipFill>
+                    <a:blip r:embed="rId60"/>
+                    <a:stretch>
+                      <a:fillRect/>
+                    </a:stretch>
+                  </pic:blipFill>
+                  <pic:spPr>
+                    <a:xfrm>
+                      <a:off x="0" y="0"/>
+                      <a:ext cx="3267494" cy="1872000"/>
+                    </a:xfrm>
+                    <a:prstGeom prst="rect">
+                      <a:avLst/>
+                    </a:prstGeom>
+                  </pic:spPr>
+                </pic:pic>
+              </a:graphicData>
+            </a:graphic>
+          </wp:inline>
+        </w:drawing>
+      </w:r>
+    </w:p>
+    <w:p>
+      <w:pPr>
+        <w:rPr>
+          <w:sz w:val="24"/>
+          <w:szCs w:val="24"/>
+        </w:rPr>
+      </w:pPr>
+      <w:r>
+        <w:rPr>
+          <w:sz w:val="24"/>
+          <w:szCs w:val="24"/>
+        </w:rPr>
+        <w:lastRenderedPageBreak/>
+        <w:t>Podemos definir canales como de solo lectura, solo escritura o lectura escritura</w:t>
+      </w:r>
+    </w:p>
+    <w:p>
+      <w:pPr>
+        <w:rPr>
+          <w:sz w:val="24"/>
+          <w:szCs w:val="24"/>
+        </w:rPr>
+      </w:pPr>
+      <w:r>
+        <w:rPr>
+          <w:sz w:val="24"/>
+          <w:szCs w:val="24"/>
+        </w:rPr>
+        <w:drawing>
+          <wp:inline distT="0" distB="0" distL="0" distR="0" wp14:anchorId="6F09C2FB" wp14:editId="6489FFB5">
+            <wp:extent cx="2972215" cy="2857899"/>
+            <wp:effectExtent l="0" t="0" r="0" b="0"/>
+            <wp:docPr id="57" name="Imagen 57" descr="Texto&#10;&#10;Descripción generada automáticamente"/>
+            <wp:cNvGraphicFramePr>
+              <a:graphicFrameLocks xmlns:a="http://schemas.openxmlformats.org/drawingml/2006/main" noChangeAspect="1"/>
+            </wp:cNvGraphicFramePr>
+            <a:graphic xmlns:a="http://schemas.openxmlformats.org/drawingml/2006/main">
+              <a:graphicData uri="http://schemas.openxmlformats.org/drawingml/2006/picture">
+                <pic:pic xmlns:pic="http://schemas.openxmlformats.org/drawingml/2006/picture">
+                  <pic:nvPicPr>
+                    <pic:cNvPr id="57" name="Imagen 57" descr="Texto&#10;&#10;Descripción generada automáticamente"/>
+                    <pic:cNvPicPr/>
+                  </pic:nvPicPr>
+                  <pic:blipFill>
+                    <a:blip r:embed="rId61"/>
+                    <a:stretch>
+                      <a:fillRect/>
+                    </a:stretch>
+                  </pic:blipFill>
+                  <pic:spPr>
+                    <a:xfrm>
+                      <a:off x="0" y="0"/>
+                      <a:ext cx="2972215" cy="2857899"/>
+                    </a:xfrm>
+                    <a:prstGeom prst="rect">
+                      <a:avLst/>
+                    </a:prstGeom>
+                  </pic:spPr>
+                </pic:pic>
+              </a:graphicData>
+            </a:graphic>
+          </wp:inline>
+        </w:drawing>
+      </w:r>
+    </w:p>
+    <w:p>
+      <w:pPr>
+        <w:rPr>
+          <w:sz w:val="24"/>
+          <w:szCs w:val="24"/>
+        </w:rPr>
+      </w:pPr>
+      <w:r>
+        <w:rPr>
+          <w:sz w:val="24"/>
+          <w:szCs w:val="24"/>
+        </w:rPr>
+        <w:drawing>
+          <wp:inline distT="0" distB="0" distL="0" distR="0" wp14:anchorId="06363681" wp14:editId="68D5AB0F">
+            <wp:extent cx="3067478" cy="609685"/>
+            <wp:effectExtent l="0" t="0" r="0" b="0"/>
+            <wp:docPr id="58" name="Imagen 58" descr="Texto&#10;&#10;Descripción generada automáticamente"/>
+            <wp:cNvGraphicFramePr>
+              <a:graphicFrameLocks xmlns:a="http://schemas.openxmlformats.org/drawingml/2006/main" noChangeAspect="1"/>
+            </wp:cNvGraphicFramePr>
+            <a:graphic xmlns:a="http://schemas.openxmlformats.org/drawingml/2006/main">
+              <a:graphicData uri="http://schemas.openxmlformats.org/drawingml/2006/picture">
+                <pic:pic xmlns:pic="http://schemas.openxmlformats.org/drawingml/2006/picture">
+                  <pic:nvPicPr>
+                    <pic:cNvPr id="58" name="Imagen 58" descr="Texto&#10;&#10;Descripción generada automáticamente"/>
+                    <pic:cNvPicPr/>
+                  </pic:nvPicPr>
+                  <pic:blipFill>
+                    <a:blip r:embed="rId62"/>
+                    <a:stretch>
+                      <a:fillRect/>
+                    </a:stretch>
+                  </pic:blipFill>
+                  <pic:spPr>
+                    <a:xfrm>
+                      <a:off x="0" y="0"/>
+                      <a:ext cx="3067478" cy="609685"/>
+                    </a:xfrm>
+                    <a:prstGeom prst="rect">
+                      <a:avLst/>
+                    </a:prstGeom>
+                  </pic:spPr>
+                </pic:pic>
+              </a:graphicData>
+            </a:graphic>
+          </wp:inline>
+        </w:drawing>
+      </w:r>
+    </w:p>
+    <w:p>
+      <w:pPr>
+        <w:rPr>
+          <w:b/>
+          <w:bCs/>
+          <w:sz w:val="24"/>
+          <w:szCs w:val="24"/>
+        </w:rPr>
+      </w:pPr>
+      <w:r>
+        <w:rPr>
+          <w:b/>
+          <w:bCs/>
+          <w:sz w:val="24"/>
+          <w:szCs w:val="24"/>
+        </w:rPr>
+        <w:t>Canales múltiples y timeouts</w:t>
+      </w:r>
+    </w:p>
+    <w:p>
+      <w:pPr>
+        <w:rPr>
+          <w:sz w:val="24"/>
+          <w:szCs w:val="24"/>
+        </w:rPr>
+      </w:pPr>
+      <w:r>
+        <w:rPr>
+          <w:sz w:val="24"/>
+          <w:szCs w:val="24"/>
+        </w:rPr>
+        <w:t>Permite por ejemplo que podamos capturar al primer proceso que termina de ejecutarse.</w:t>
+      </w:r>
+      <w:r>
+        <w:rPr>
+          <w:sz w:val="24"/>
+          <w:szCs w:val="24"/>
+        </w:rPr>
+        <w:t xml:space="preserve"> </w:t>
+      </w:r>
+      <w:r>
+        <w:rPr>
+          <w:sz w:val="24"/>
+          <w:szCs w:val="24"/>
+        </w:rPr>
+        <w:t>Además,</w:t>
+      </w:r>
+      <w:r>
+        <w:rPr>
+          <w:sz w:val="24"/>
+          <w:szCs w:val="24"/>
+        </w:rPr>
+        <w:t xml:space="preserve"> el timeout permite ponerle un limite de tiempo a una rutina</w:t>
+      </w:r>
+    </w:p>
+    <w:p>
+      <w:pPr>
+        <w:rPr>
+          <w:sz w:val="24"/>
+          <w:szCs w:val="24"/>
+        </w:rPr>
+      </w:pPr>
+      <w:r>
+        <w:rPr>
+          <w:sz w:val="24"/>
+          <w:szCs w:val="24"/>
+        </w:rPr>
+        <w:drawing>
+          <wp:inline distT="0" distB="0" distL="0" distR="0" wp14:anchorId="64F28575" wp14:editId="46F6C207">
+            <wp:extent cx="3572374" cy="3829584"/>
+            <wp:effectExtent l="0" t="0" r="9525" b="0"/>
+            <wp:docPr id="60" name="Imagen 60" descr="Texto&#10;&#10;Descripción generada automáticamente"/>
+            <wp:cNvGraphicFramePr>
+              <a:graphicFrameLocks xmlns:a="http://schemas.openxmlformats.org/drawingml/2006/main" noChangeAspect="1"/>
+            </wp:cNvGraphicFramePr>
+            <a:graphic xmlns:a="http://schemas.openxmlformats.org/drawingml/2006/main">
+              <a:graphicData uri="http://schemas.openxmlformats.org/drawingml/2006/picture">
+                <pic:pic xmlns:pic="http://schemas.openxmlformats.org/drawingml/2006/picture">
+                  <pic:nvPicPr>
+                    <pic:cNvPr id="60" name="Imagen 60" descr="Texto&#10;&#10;Descripción generada automáticamente"/>
+                    <pic:cNvPicPr/>
+                  </pic:nvPicPr>
+                  <pic:blipFill>
+                    <a:blip r:embed="rId63"/>
+                    <a:stretch>
+                      <a:fillRect/>
+                    </a:stretch>
+                  </pic:blipFill>
+                  <pic:spPr>
+                    <a:xfrm>
+                      <a:off x="0" y="0"/>
+                      <a:ext cx="3572374" cy="3829584"/>
+                    </a:xfrm>
+                    <a:prstGeom prst="rect">
+                      <a:avLst/>
+                    </a:prstGeom>
+                  </pic:spPr>
+                </pic:pic>
+              </a:graphicData>
+            </a:graphic>
+          </wp:inline>
+        </w:drawing>
+      </w:r>
+    </w:p>
+    <w:p>
+      <w:pPr>
+        <w:rPr>
+          <w:b/>
+          <w:bCs/>
+          <w:sz w:val="24"/>
+          <w:szCs w:val="24"/>
+        </w:rPr>
+      </w:pPr>
+      <w:r>
+        <w:rPr>
+          <w:b/>
+          <w:bCs/>
+          <w:sz w:val="24"/>
+          <w:szCs w:val="24"/>
+        </w:rPr>
+        <w:lastRenderedPageBreak/>
+        <w:t>Creación de paquetes</w:t>
       </w:r>
     </w:p>
     <w:p>

</xml_diff>